<commit_message>
style: remove excess vertical space between To block and Subject in ATM, Cheque and AEPS letters
</commit_message>
<xml_diff>
--- a/bank_letters/aeps_template.docx
+++ b/bank_letters/aeps_template.docx
@@ -235,92 +235,9 @@
     </w:p>
     <w:p>
       <w:pPr>
-        <w:pStyle w:val="Body"/>
-      </w:pPr>
-      <w:r>
-        <w:rPr>
-          <w:rtl w:val="0"/>
-        </w:rPr>
-        <w:t xml:space="preserve">                </w:t>
-      </w:r>
-    </w:p>
-    <w:p>
-      <w:pPr>
-        <w:pStyle w:val="Body"/>
-        <w:spacing w:after="0" w:line="240" w:lineRule="auto"/>
-        <w:ind w:left="990" w:hanging="270"/>
-        <w:rPr>
-          <w:rFonts w:ascii="Bookman Old Style" w:cs="Bookman Old Style" w:hAnsi="Bookman Old Style" w:eastAsia="Bookman Old Style"/>
-          <w:b w:val="1"/>
-          <w:bCs w:val="1"/>
-          <w:sz w:val="20"/>
-          <w:szCs w:val="20"/>
-        </w:rPr>
-      </w:pPr>
-    </w:p>
-    <w:p>
-      <w:pPr>
-        <w:pStyle w:val="Body"/>
-        <w:spacing w:after="0" w:line="240" w:lineRule="auto"/>
-        <w:ind w:firstLine="720"/>
-        <w:jc w:val="both"/>
-        <w:rPr>
-          <w:rFonts w:ascii="Bookman Old Style" w:cs="Bookman Old Style" w:hAnsi="Bookman Old Style" w:eastAsia="Bookman Old Style"/>
-          <w:sz w:val="6"/>
-          <w:szCs w:val="6"/>
-        </w:rPr>
-      </w:pPr>
-      <w:r>
-        <w:rPr>
-          <w:rFonts w:ascii="Bookman Old Style" w:hAnsi="Bookman Old Style"/>
-          <w:sz w:val="20"/>
-          <w:szCs w:val="20"/>
-          <w:rtl w:val="0"/>
-        </w:rPr>
-        <w:t xml:space="preserve">    </w:t>
-      </w:r>
-    </w:p>
-    <w:p>
-      <w:pPr>
-        <w:pStyle w:val="Body"/>
-        <w:shd w:val="clear" w:color="auto" w:fill="ffffff"/>
-        <w:spacing w:after="0" w:line="240" w:lineRule="auto"/>
-        <w:ind w:firstLine="720"/>
-        <w:rPr>
-          <w:rStyle w:val="Link"/>
-          <w:rFonts w:ascii="Bookman Old Style" w:cs="Bookman Old Style" w:hAnsi="Bookman Old Style" w:eastAsia="Bookman Old Style"/>
-          <w:outline w:val="0"/>
-          <w:color w:val="000000"/>
-          <w:sz w:val="4"/>
-          <w:szCs w:val="4"/>
-          <w:u w:color="000000"/>
-          <w14:textFill>
-            <w14:solidFill>
-              <w14:srgbClr w14:val="000000"/>
-            </w14:solidFill>
-          </w14:textFill>
-        </w:rPr>
-      </w:pPr>
-      <w:r>
-        <w:rPr>
-          <w:rStyle w:val="Link"/>
-          <w:rFonts w:ascii="Bookman Old Style" w:hAnsi="Bookman Old Style"/>
-          <w:outline w:val="0"/>
-          <w:color w:val="000000"/>
-          <w:sz w:val="20"/>
-          <w:szCs w:val="20"/>
-          <w:u w:color="000000"/>
-          <w:rtl w:val="0"/>
-          <w14:textFill>
-            <w14:solidFill>
-              <w14:srgbClr w14:val="000000"/>
-            </w14:solidFill>
-          </w14:textFill>
-        </w:rPr>
-        <w:t xml:space="preserve">    </w:t>
-      </w:r>
-    </w:p>
-    <w:p/>
+        <w:spacing w:after="0" w:before="0" w:line="240" w:lineRule="auto"/>
+      </w:pPr>
+    </w:p>
     <w:p>
       <w:pPr>
         <w:pStyle w:val="Body"/>

</xml_diff>